<commit_message>
Risikoanalyse für die 6. Woche gemacht.
</commit_message>
<xml_diff>
--- a/Risikoanalysen/Risikoanalyse 22_03_22.docx
+++ b/Risikoanalysen/Risikoanalyse 22_03_22.docx
@@ -27,7 +27,7 @@
           <w:sz w:val="28"/>
           <w:szCs w:val="28"/>
         </w:rPr>
-        <w:t>5</w:t>
+        <w:t>6</w:t>
       </w:r>
       <w:r>
         <w:rPr>
@@ -45,7 +45,16 @@
           <w:sz w:val="28"/>
           <w:szCs w:val="28"/>
         </w:rPr>
-        <w:t>22</w:t>
+        <w:t>2</w:t>
+      </w:r>
+      <w:r>
+        <w:rPr>
+          <w:b/>
+          <w:bCs/>
+          <w:sz w:val="28"/>
+          <w:szCs w:val="28"/>
+        </w:rPr>
+        <w:t>9</w:t>
       </w:r>
       <w:r>
         <w:rPr>
@@ -88,6 +97,12 @@
       </w:r>
     </w:p>
     <w:p>
+      <w:pPr>
+        <w:rPr>
+          <w:sz w:val="24"/>
+          <w:szCs w:val="24"/>
+        </w:rPr>
+      </w:pPr>
       <w:r>
         <w:rPr>
           <w:sz w:val="24"/>
@@ -101,132 +116,14 @@
           <w:sz w:val="24"/>
           <w:szCs w:val="24"/>
         </w:rPr>
-        <w:t xml:space="preserve"> Docker Entwicklungsumgebung</w:t>
+        <w:t xml:space="preserve"> </w:t>
       </w:r>
       <w:r>
         <w:rPr>
           <w:sz w:val="24"/>
           <w:szCs w:val="24"/>
         </w:rPr>
-        <w:t xml:space="preserve"> </w:t>
-      </w:r>
-    </w:p>
-    <w:p>
-      <w:pPr>
-        <w:ind w:left="705"/>
-      </w:pPr>
-      <w:r>
-        <w:rPr>
-          <w:i/>
-        </w:rPr>
-        <w:t xml:space="preserve">gleiches Risiko wie letzte Woche, da dies </w:t>
-      </w:r>
-      <w:r>
-        <w:rPr>
-          <w:i/>
-        </w:rPr>
-        <w:t>immer noch</w:t>
-      </w:r>
-      <w:r>
-        <w:rPr>
-          <w:i/>
-        </w:rPr>
-        <w:t xml:space="preserve"> eintreten kann</w:t>
-      </w:r>
-      <w:r>
-        <w:rPr>
-          <w:i/>
-        </w:rPr>
-        <w:br/>
-        <w:t>Eintrittswahrscheinlichkeit angepasst</w:t>
-      </w:r>
-      <w:r>
-        <w:rPr>
-          <w:i/>
-        </w:rPr>
-        <w:br/>
-      </w:r>
-      <w:r>
-        <w:t>Die Cryptopus App wird in einem D</w:t>
-      </w:r>
-      <w:r>
-        <w:t>o</w:t>
-      </w:r>
-      <w:r>
-        <w:t>cker Container ausgeführt was uns noch nicht sehr bekannt ist und zu unvorhergesehenen Problemen führen kann.</w:t>
-      </w:r>
-      <w:r>
-        <w:br/>
-      </w:r>
-      <w:r>
-        <w:t>Wir haben alle das Setup hingekriegt, allerdings treten weiterhin vereinzelt Probleme mit dem Setup auf. Diese sollten aber über Zeit abnehmen.</w:t>
-      </w:r>
-      <w:r>
-        <w:br/>
-      </w:r>
-      <w:r>
-        <w:t>Das Projekt läuft seit langem auf Docker und ist bei Puzzle gut bekannt, daher sollten keine grossen Probleme auftreten.</w:t>
-      </w:r>
-      <w:r>
-        <w:br/>
-      </w:r>
-      <w:r>
-        <w:rPr>
-          <w:b/>
-          <w:bCs/>
-        </w:rPr>
-        <w:t>Eintrittswahrscheinlichkeit</w:t>
-      </w:r>
-      <w:r>
-        <w:t xml:space="preserve">: </w:t>
-      </w:r>
-      <w:r>
-        <w:t>klein</w:t>
-      </w:r>
-      <w:r>
-        <w:t>.</w:t>
-      </w:r>
-      <w:r>
-        <w:br/>
-      </w:r>
-      <w:r>
-        <w:rPr>
-          <w:b/>
-          <w:bCs/>
-        </w:rPr>
-        <w:t>Gewichtung</w:t>
-      </w:r>
-      <w:r>
-        <w:t xml:space="preserve">: klein. </w:t>
-      </w:r>
-      <w:r>
-        <w:br/>
-      </w:r>
-      <w:r>
-        <w:rPr>
-          <w:b/>
-        </w:rPr>
-        <w:t>Gegenmassnahmen</w:t>
-      </w:r>
-      <w:r>
-        <w:rPr>
-          <w:bCs/>
-        </w:rPr>
-        <w:t>: Docker Dokumentation konsultieren, Nachfrage bei Puzzle.</w:t>
-      </w:r>
-    </w:p>
-    <w:p>
-      <w:r>
-        <w:rPr>
-          <w:u w:val="single"/>
-        </w:rPr>
-        <w:t>Risiko 2:</w:t>
-      </w:r>
-      <w:r>
-        <w:t xml:space="preserve"> </w:t>
-      </w:r>
-      <w:r>
-        <w:t>Fehlendes Wissen für die neuen Tasks</w:t>
+        <w:t>Zeitknappheit</w:t>
       </w:r>
     </w:p>
     <w:p>
@@ -234,25 +131,54 @@
         <w:ind w:left="708"/>
       </w:pPr>
       <w:r>
-        <w:t>Für den Log-Task müssen wir den paper trail gem verwenden. Uns sind die gems allgemein und auch dieser paper trail gem unbekannt</w:t>
-      </w:r>
-      <w:r>
-        <w:t>.</w:t>
-      </w:r>
-      <w:r>
-        <w:t xml:space="preserve"> Daher können grössere Wissenslücken auftreten.</w:t>
+        <w:t xml:space="preserve">Wir sind in der 1. Woche dieser Iteration weniger vorangekommen als gedacht. Deshalb ist die verbleibende Zeit, bis zur Deadline der aktuellen Tasks, knapp. Der Zeitverzug entstand durch unvorhergesehene </w:t>
+      </w:r>
+      <w:r>
+        <w:t>Komplikationen</w:t>
+      </w:r>
+      <w:r>
+        <w:t xml:space="preserve"> und</w:t>
+      </w:r>
+      <w:r>
+        <w:t xml:space="preserve"> dass warten auf den Review vom Tech-Upgrade. </w:t>
+      </w:r>
+      <w:r>
+        <w:t>Dadurch müssen wir nun die verbleibenden Tasks mit weniger Zeit als geplant erfüllen. Falls wir dies nicht hinkriegen, bleiben Tasks in diesem Sprint unerfüllt und müssen in den nächsten Sprint mitgenommen werden.</w:t>
+      </w:r>
+      <w:r>
+        <w:t xml:space="preserve"> </w:t>
       </w:r>
       <w:r>
         <w:br/>
       </w:r>
       <w:r>
-        <w:t>Wie bereits erwähnt, sind diese gems für uns ein neues Konzept. Daher werden wir wohl nicht alles auf Anhieb verstehen.</w:t>
+        <w:rPr>
+          <w:b/>
+          <w:bCs/>
+        </w:rPr>
+        <w:t>Eintrittswahrscheinlichkeit</w:t>
+      </w:r>
+      <w:r>
+        <w:t xml:space="preserve">: </w:t>
+      </w:r>
+      <w:r>
+        <w:t>hoch</w:t>
       </w:r>
       <w:r>
         <w:br/>
       </w:r>
       <w:r>
-        <w:t>Da wir uns dieser Tatsache bewusst sind, haben wir dafür etwas Zeit eingeplant.</w:t>
+        <w:rPr>
+          <w:b/>
+          <w:bCs/>
+        </w:rPr>
+        <w:t>Gewichtung</w:t>
+      </w:r>
+      <w:r>
+        <w:t xml:space="preserve">: </w:t>
+      </w:r>
+      <w:r>
+        <w:t>mittel</w:t>
       </w:r>
       <w:r>
         <w:br/>
@@ -261,143 +187,27 @@
         <w:rPr>
           <w:b/>
         </w:rPr>
-        <w:t>Eintrittswahrscheinlichkeit:</w:t>
-      </w:r>
-      <w:r>
+        <w:t>Gegenmassnahmen</w:t>
+      </w:r>
+      <w:r>
+        <w:rPr>
+          <w:bCs/>
+        </w:rPr>
+        <w:t>:</w:t>
+      </w:r>
+      <w:r>
+        <w:rPr>
+          <w:bCs/>
+        </w:rPr>
         <w:t xml:space="preserve"> </w:t>
       </w:r>
       <w:r>
-        <w:t>hoch</w:t>
-      </w:r>
-      <w:r>
-        <w:t>.</w:t>
-      </w:r>
-      <w:r>
-        <w:rPr>
-          <w:b/>
-        </w:rPr>
-        <w:br/>
-        <w:t xml:space="preserve">Gewichtung: </w:t>
-      </w:r>
-      <w:r>
-        <w:t>klein</w:t>
-      </w:r>
-      <w:r>
-        <w:t>.</w:t>
-      </w:r>
-      <w:r>
-        <w:rPr>
-          <w:b/>
-        </w:rPr>
-        <w:br/>
-        <w:t xml:space="preserve">Gegenmassnahmen: </w:t>
-      </w:r>
-      <w:r>
-        <w:t>Google, andere Gruppenmitglieder befragen, bei Puzzle um Hilfe bitten.</w:t>
+        <w:rPr>
+          <w:bCs/>
+        </w:rPr>
+        <w:t>Tasks in den nächsten Sprint mitnehmen</w:t>
       </w:r>
     </w:p>
-    <w:p>
-      <w:r>
-        <w:rPr>
-          <w:u w:val="single"/>
-        </w:rPr>
-        <w:t>Risiko 3:</w:t>
-      </w:r>
-      <w:r>
-        <w:t xml:space="preserve"> Fehleinschätzung bezüglich des Aufwandes der neuen Tasks</w:t>
-      </w:r>
-    </w:p>
-    <w:p>
-      <w:pPr>
-        <w:ind w:left="708"/>
-      </w:pPr>
-      <w:r>
-        <w:t>Wir sind noch nicht sehr gut darin, den Aufwand einzelner Tasks abzuschätzen. Daher ist es gut möglich, dass wir den Aufwand unterschätzt (oder auch überschätzt) haben.</w:t>
-      </w:r>
-      <w:r>
-        <w:t xml:space="preserve"> </w:t>
-      </w:r>
-      <w:r>
-        <w:br/>
-      </w:r>
-      <w:r>
-        <w:t>Wir haben in dieser Iteration deutlich mehr Tasks als in der 1. Iteration.</w:t>
-      </w:r>
-      <w:r>
-        <w:br/>
-      </w:r>
-      <w:r>
-        <w:t>Robin hat uns gesagt, dass es kein Problem sei, falls wir in der 2. Iteration nicht alle Tasks absch</w:t>
-      </w:r>
-      <w:r>
-        <w:t>l</w:t>
-      </w:r>
-      <w:r>
-        <w:t>iessen.</w:t>
-      </w:r>
-      <w:r>
-        <w:br/>
-      </w:r>
-      <w:r>
-        <w:rPr>
-          <w:b/>
-        </w:rPr>
-        <w:t>Eintrittswahrscheinlichkeit:</w:t>
-      </w:r>
-      <w:r>
-        <w:t xml:space="preserve"> </w:t>
-      </w:r>
-      <w:r>
-        <w:t>hoch</w:t>
-      </w:r>
-      <w:r>
-        <w:t xml:space="preserve">. </w:t>
-      </w:r>
-      <w:r>
-        <w:rPr>
-          <w:b/>
-        </w:rPr>
-        <w:br/>
-        <w:t xml:space="preserve">Gewichtung: </w:t>
-      </w:r>
-      <w:r>
-        <w:t>mittel</w:t>
-      </w:r>
-      <w:r>
-        <w:t>.</w:t>
-      </w:r>
-      <w:r>
-        <w:rPr>
-          <w:b/>
-        </w:rPr>
-        <w:br/>
-        <w:t xml:space="preserve">Gegenmassnahmen: </w:t>
-      </w:r>
-      <w:r>
-        <w:t xml:space="preserve">Gruppe informieren und </w:t>
-      </w:r>
-      <w:r>
-        <w:t>Verteilung der Tasks anpassen</w:t>
-      </w:r>
-      <w:r>
-        <w:t>;</w:t>
-      </w:r>
-      <w:r>
-        <w:t xml:space="preserve"> </w:t>
-      </w:r>
-      <w:r>
-        <w:t xml:space="preserve">falls nötig </w:t>
-      </w:r>
-      <w:r>
-        <w:t>Puzzle mitteilen, dass wir nicht alle Tasks hinkriegen</w:t>
-      </w:r>
-      <w:r>
-        <w:t xml:space="preserve"> und den Task in den nächsten Sprint übernehmen.</w:t>
-      </w:r>
-    </w:p>
-    <w:p/>
-    <w:p/>
-    <w:p/>
     <w:sectPr>
       <w:pgSz w:w="11906" w:h="16838"/>
       <w:pgMar w:top="1417" w:right="1417" w:bottom="1134" w:left="1417" w:header="0" w:footer="0" w:gutter="0"/>

</xml_diff>